<commit_message>
Update 5. Instructions - Linear regression.docx
</commit_message>
<xml_diff>
--- a/5. Instructions - Linear regression.docx
+++ b/5. Instructions - Linear regression.docx
@@ -1,6 +1,6 @@
 
 <file path=word/document.xml><?xml version="1.0" encoding="utf-8"?>
-<w:document xmlns:wpc="http://schemas.microsoft.com/office/word/2010/wordprocessingCanvas" xmlns:cx="http://schemas.microsoft.com/office/drawing/2014/chartex" xmlns:cx1="http://schemas.microsoft.com/office/drawing/2015/9/8/chartex" xmlns:cx2="http://schemas.microsoft.com/office/drawing/2015/10/21/chartex" xmlns:cx3="http://schemas.microsoft.com/office/drawing/2016/5/9/chartex" xmlns:cx4="http://schemas.microsoft.com/office/drawing/2016/5/10/chartex" xmlns:cx5="http://schemas.microsoft.com/office/drawing/2016/5/11/chartex" xmlns:cx6="http://schemas.microsoft.com/office/drawing/2016/5/12/chartex" xmlns:cx7="http://schemas.microsoft.com/office/drawing/2016/5/13/chartex" xmlns:cx8="http://schemas.microsoft.com/office/drawing/2016/5/14/chartex" xmlns:mc="http://schemas.openxmlformats.org/markup-compatibility/2006" xmlns:aink="http://schemas.microsoft.com/office/drawing/2016/ink" xmlns:am3d="http://schemas.microsoft.com/office/drawing/2017/model3d" xmlns:o="urn:schemas-microsoft-com:office:office" xmlns:r="http://schemas.openxmlformats.org/officeDocument/2006/relationships" xmlns:m="http://schemas.openxmlformats.org/officeDocument/2006/math" xmlns:v="urn:schemas-microsoft-com:vml" xmlns:wp14="http://schemas.microsoft.com/office/word/2010/wordprocessingDrawing" xmlns:wp="http://schemas.openxmlformats.org/drawingml/2006/wordprocessingDrawing" xmlns:w10="urn:schemas-microsoft-com:office:word" xmlns:w="http://schemas.openxmlformats.org/wordprocessingml/2006/main" xmlns:w14="http://schemas.microsoft.com/office/word/2010/wordml" xmlns:w15="http://schemas.microsoft.com/office/word/2012/wordml" xmlns:w16cex="http://schemas.microsoft.com/office/word/2018/wordml/cex" xmlns:w16cid="http://schemas.microsoft.com/office/word/2016/wordml/cid" xmlns:w16="http://schemas.microsoft.com/office/word/2018/wordml" xmlns:w16se="http://schemas.microsoft.com/office/word/2015/wordml/symex" xmlns:wpg="http://schemas.microsoft.com/office/word/2010/wordprocessingGroup" xmlns:wpi="http://schemas.microsoft.com/office/word/2010/wordprocessingInk" xmlns:wne="http://schemas.microsoft.com/office/word/2006/wordml" xmlns:wps="http://schemas.microsoft.com/office/word/2010/wordprocessingShape" mc:Ignorable="w14 w15 w16se w16cid w16 w16cex wp14">
+<w:document xmlns:wpc="http://schemas.microsoft.com/office/word/2010/wordprocessingCanvas" xmlns:cx="http://schemas.microsoft.com/office/drawing/2014/chartex" xmlns:cx1="http://schemas.microsoft.com/office/drawing/2015/9/8/chartex" xmlns:cx2="http://schemas.microsoft.com/office/drawing/2015/10/21/chartex" xmlns:cx3="http://schemas.microsoft.com/office/drawing/2016/5/9/chartex" xmlns:cx4="http://schemas.microsoft.com/office/drawing/2016/5/10/chartex" xmlns:cx5="http://schemas.microsoft.com/office/drawing/2016/5/11/chartex" xmlns:cx6="http://schemas.microsoft.com/office/drawing/2016/5/12/chartex" xmlns:cx7="http://schemas.microsoft.com/office/drawing/2016/5/13/chartex" xmlns:cx8="http://schemas.microsoft.com/office/drawing/2016/5/14/chartex" xmlns:mc="http://schemas.openxmlformats.org/markup-compatibility/2006" xmlns:aink="http://schemas.microsoft.com/office/drawing/2016/ink" xmlns:am3d="http://schemas.microsoft.com/office/drawing/2017/model3d" xmlns:o="urn:schemas-microsoft-com:office:office" xmlns:r="http://schemas.openxmlformats.org/officeDocument/2006/relationships" xmlns:m="http://schemas.openxmlformats.org/officeDocument/2006/math" xmlns:v="urn:schemas-microsoft-com:vml" xmlns:wp14="http://schemas.microsoft.com/office/word/2010/wordprocessingDrawing" xmlns:wp="http://schemas.openxmlformats.org/drawingml/2006/wordprocessingDrawing" xmlns:w10="urn:schemas-microsoft-com:office:word" xmlns:w="http://schemas.openxmlformats.org/wordprocessingml/2006/main" xmlns:w14="http://schemas.microsoft.com/office/word/2010/wordml" xmlns:w15="http://schemas.microsoft.com/office/word/2012/wordml" xmlns:w16cex="http://schemas.microsoft.com/office/word/2018/wordml/cex" xmlns:w16cid="http://schemas.microsoft.com/office/word/2016/wordml/cid" xmlns:w16="http://schemas.microsoft.com/office/word/2018/wordml" xmlns:w16sdtdh="http://schemas.microsoft.com/office/word/2020/wordml/sdtdatahash" xmlns:w16se="http://schemas.microsoft.com/office/word/2015/wordml/symex" xmlns:wpg="http://schemas.microsoft.com/office/word/2010/wordprocessingGroup" xmlns:wpi="http://schemas.microsoft.com/office/word/2010/wordprocessingInk" xmlns:wne="http://schemas.microsoft.com/office/word/2006/wordml" xmlns:wps="http://schemas.microsoft.com/office/word/2010/wordprocessingShape" mc:Ignorable="w14 w15 w16se w16cid w16 w16cex w16sdtdh wp14">
   <w:body>
     <w:p>
       <w:pPr>
@@ -10,195 +10,6 @@
         <w:t>Instructions</w:t>
       </w:r>
     </w:p>
-    <w:p>
-      <w:pPr>
-        <w:pStyle w:val="ListParagraph"/>
-        <w:numPr>
-          <w:ilvl w:val="0"/>
-          <w:numId w:val="4"/>
-        </w:numPr>
-      </w:pPr>
-      <w:r>
-        <w:t xml:space="preserve">The dataset </w:t>
-      </w:r>
-      <w:r>
-        <w:t>is BostonHousing</w:t>
-      </w:r>
-      <w:r>
-        <w:t>.csv</w:t>
-      </w:r>
-      <w:r>
-        <w:t>.</w:t>
-      </w:r>
-      <w:r>
-        <w:t xml:space="preserve"> We have used it in class. You should have a “</w:t>
-      </w:r>
-      <w:proofErr w:type="spellStart"/>
-      <w:r>
-        <w:t>BostonHousing.R</w:t>
-      </w:r>
-      <w:proofErr w:type="spellEnd"/>
-      <w:r>
-        <w:t>” file if you followed me in class</w:t>
-      </w:r>
-      <w:r>
-        <w:t xml:space="preserve"> </w:t>
-      </w:r>
-      <w:r>
-        <w:t xml:space="preserve">(You may have different files names. </w:t>
-      </w:r>
-      <w:r>
-        <w:t>You can continue to u</w:t>
-      </w:r>
-      <w:r>
-        <w:t>se your own file name)</w:t>
-      </w:r>
-      <w:r>
-        <w:t>.</w:t>
-      </w:r>
-    </w:p>
-    <w:p>
-      <w:pPr>
-        <w:pStyle w:val="ListParagraph"/>
-        <w:numPr>
-          <w:ilvl w:val="0"/>
-          <w:numId w:val="4"/>
-        </w:numPr>
-      </w:pPr>
-      <w:r>
-        <w:t xml:space="preserve">You may </w:t>
-      </w:r>
-      <w:r>
-        <w:t>w</w:t>
-      </w:r>
-      <w:r>
-        <w:t xml:space="preserve">rite your codes </w:t>
-      </w:r>
-      <w:r>
-        <w:t xml:space="preserve">and answers </w:t>
-      </w:r>
-      <w:r>
-        <w:t>in the file “</w:t>
-      </w:r>
-      <w:proofErr w:type="spellStart"/>
-      <w:r>
-        <w:t>BostonHousing.R</w:t>
-      </w:r>
-      <w:proofErr w:type="spellEnd"/>
-      <w:r>
-        <w:t>” from class</w:t>
-      </w:r>
-      <w:r>
-        <w:t>. If you would like to start a new R file for the assignment, that is fine too</w:t>
-      </w:r>
-      <w:r>
-        <w:t>.</w:t>
-      </w:r>
-    </w:p>
-    <w:p>
-      <w:pPr>
-        <w:pStyle w:val="ListParagraph"/>
-        <w:numPr>
-          <w:ilvl w:val="0"/>
-          <w:numId w:val="4"/>
-        </w:numPr>
-      </w:pPr>
-      <w:r>
-        <w:t xml:space="preserve">To turn in: </w:t>
-      </w:r>
-    </w:p>
-    <w:p>
-      <w:pPr>
-        <w:pStyle w:val="ListParagraph"/>
-        <w:numPr>
-          <w:ilvl w:val="0"/>
-          <w:numId w:val="5"/>
-        </w:numPr>
-      </w:pPr>
-      <w:r>
-        <w:t xml:space="preserve">Submit </w:t>
-      </w:r>
-      <w:r>
-        <w:t>the</w:t>
-      </w:r>
-      <w:r>
-        <w:t xml:space="preserve"> “</w:t>
-      </w:r>
-      <w:proofErr w:type="spellStart"/>
-      <w:r>
-        <w:t>BostonHousing.R</w:t>
-      </w:r>
-      <w:proofErr w:type="spellEnd"/>
-      <w:r>
-        <w:t>”</w:t>
-      </w:r>
-      <w:r>
-        <w:t xml:space="preserve"> file (</w:t>
-      </w:r>
-      <w:r>
-        <w:t>or your own file name</w:t>
-      </w:r>
-      <w:r>
-        <w:t>)</w:t>
-      </w:r>
-      <w:r>
-        <w:t xml:space="preserve"> through Canvas via “Assignment </w:t>
-      </w:r>
-      <w:r>
-        <w:t>3</w:t>
-      </w:r>
-      <w:r>
-        <w:t>”.</w:t>
-      </w:r>
-    </w:p>
-    <w:p>
-      <w:pPr>
-        <w:pStyle w:val="ListParagraph"/>
-        <w:numPr>
-          <w:ilvl w:val="0"/>
-          <w:numId w:val="5"/>
-        </w:numPr>
-      </w:pPr>
-      <w:r>
-        <w:t>No late submission</w:t>
-      </w:r>
-      <w:r>
-        <w:t xml:space="preserve">: Deadline is </w:t>
-      </w:r>
-      <w:r>
-        <w:rPr>
-          <w:color w:val="00B050"/>
-        </w:rPr>
-        <w:t xml:space="preserve">Wednesday, 11:59pm, </w:t>
-      </w:r>
-      <w:r>
-        <w:rPr>
-          <w:color w:val="00B050"/>
-        </w:rPr>
-        <w:t>March 3rd</w:t>
-      </w:r>
-      <w:r>
-        <w:rPr>
-          <w:color w:val="00B050"/>
-        </w:rPr>
-        <w:t xml:space="preserve"> </w:t>
-      </w:r>
-    </w:p>
-    <w:p>
-      <w:pPr>
-        <w:pStyle w:val="ListParagraph"/>
-        <w:ind w:left="1080"/>
-      </w:pPr>
-    </w:p>
-    <w:p>
-      <w:pPr>
-        <w:pStyle w:val="Heading1"/>
-      </w:pPr>
-      <w:r>
-        <w:t>Questions</w:t>
-      </w:r>
-    </w:p>
-    <w:p/>
     <w:p>
       <w:r>
         <w:t xml:space="preserve">The Boston Housing data </w:t>
@@ -568,7 +379,7 @@
 </file>
 
 <file path=word/endnotes.xml><?xml version="1.0" encoding="utf-8"?>
-<w:endnotes xmlns:wpc="http://schemas.microsoft.com/office/word/2010/wordprocessingCanvas" xmlns:cx="http://schemas.microsoft.com/office/drawing/2014/chartex" xmlns:cx1="http://schemas.microsoft.com/office/drawing/2015/9/8/chartex" xmlns:cx2="http://schemas.microsoft.com/office/drawing/2015/10/21/chartex" xmlns:cx3="http://schemas.microsoft.com/office/drawing/2016/5/9/chartex" xmlns:cx4="http://schemas.microsoft.com/office/drawing/2016/5/10/chartex" xmlns:cx5="http://schemas.microsoft.com/office/drawing/2016/5/11/chartex" xmlns:cx6="http://schemas.microsoft.com/office/drawing/2016/5/12/chartex" xmlns:cx7="http://schemas.microsoft.com/office/drawing/2016/5/13/chartex" xmlns:cx8="http://schemas.microsoft.com/office/drawing/2016/5/14/chartex" xmlns:mc="http://schemas.openxmlformats.org/markup-compatibility/2006" xmlns:aink="http://schemas.microsoft.com/office/drawing/2016/ink" xmlns:am3d="http://schemas.microsoft.com/office/drawing/2017/model3d" xmlns:o="urn:schemas-microsoft-com:office:office" xmlns:r="http://schemas.openxmlformats.org/officeDocument/2006/relationships" xmlns:m="http://schemas.openxmlformats.org/officeDocument/2006/math" xmlns:v="urn:schemas-microsoft-com:vml" xmlns:wp14="http://schemas.microsoft.com/office/word/2010/wordprocessingDrawing" xmlns:wp="http://schemas.openxmlformats.org/drawingml/2006/wordprocessingDrawing" xmlns:w10="urn:schemas-microsoft-com:office:word" xmlns:w="http://schemas.openxmlformats.org/wordprocessingml/2006/main" xmlns:w14="http://schemas.microsoft.com/office/word/2010/wordml" xmlns:w15="http://schemas.microsoft.com/office/word/2012/wordml" xmlns:w16cex="http://schemas.microsoft.com/office/word/2018/wordml/cex" xmlns:w16cid="http://schemas.microsoft.com/office/word/2016/wordml/cid" xmlns:w16="http://schemas.microsoft.com/office/word/2018/wordml" xmlns:w16se="http://schemas.microsoft.com/office/word/2015/wordml/symex" xmlns:wpg="http://schemas.microsoft.com/office/word/2010/wordprocessingGroup" xmlns:wpi="http://schemas.microsoft.com/office/word/2010/wordprocessingInk" xmlns:wne="http://schemas.microsoft.com/office/word/2006/wordml" xmlns:wps="http://schemas.microsoft.com/office/word/2010/wordprocessingShape" mc:Ignorable="w14 w15 w16se w16cid w16 w16cex wp14">
+<w:endnotes xmlns:wpc="http://schemas.microsoft.com/office/word/2010/wordprocessingCanvas" xmlns:cx="http://schemas.microsoft.com/office/drawing/2014/chartex" xmlns:cx1="http://schemas.microsoft.com/office/drawing/2015/9/8/chartex" xmlns:cx2="http://schemas.microsoft.com/office/drawing/2015/10/21/chartex" xmlns:cx3="http://schemas.microsoft.com/office/drawing/2016/5/9/chartex" xmlns:cx4="http://schemas.microsoft.com/office/drawing/2016/5/10/chartex" xmlns:cx5="http://schemas.microsoft.com/office/drawing/2016/5/11/chartex" xmlns:cx6="http://schemas.microsoft.com/office/drawing/2016/5/12/chartex" xmlns:cx7="http://schemas.microsoft.com/office/drawing/2016/5/13/chartex" xmlns:cx8="http://schemas.microsoft.com/office/drawing/2016/5/14/chartex" xmlns:mc="http://schemas.openxmlformats.org/markup-compatibility/2006" xmlns:aink="http://schemas.microsoft.com/office/drawing/2016/ink" xmlns:am3d="http://schemas.microsoft.com/office/drawing/2017/model3d" xmlns:o="urn:schemas-microsoft-com:office:office" xmlns:r="http://schemas.openxmlformats.org/officeDocument/2006/relationships" xmlns:m="http://schemas.openxmlformats.org/officeDocument/2006/math" xmlns:v="urn:schemas-microsoft-com:vml" xmlns:wp14="http://schemas.microsoft.com/office/word/2010/wordprocessingDrawing" xmlns:wp="http://schemas.openxmlformats.org/drawingml/2006/wordprocessingDrawing" xmlns:w10="urn:schemas-microsoft-com:office:word" xmlns:w="http://schemas.openxmlformats.org/wordprocessingml/2006/main" xmlns:w14="http://schemas.microsoft.com/office/word/2010/wordml" xmlns:w15="http://schemas.microsoft.com/office/word/2012/wordml" xmlns:w16cex="http://schemas.microsoft.com/office/word/2018/wordml/cex" xmlns:w16cid="http://schemas.microsoft.com/office/word/2016/wordml/cid" xmlns:w16="http://schemas.microsoft.com/office/word/2018/wordml" xmlns:w16sdtdh="http://schemas.microsoft.com/office/word/2020/wordml/sdtdatahash" xmlns:w16se="http://schemas.microsoft.com/office/word/2015/wordml/symex" xmlns:wpg="http://schemas.microsoft.com/office/word/2010/wordprocessingGroup" xmlns:wpi="http://schemas.microsoft.com/office/word/2010/wordprocessingInk" xmlns:wne="http://schemas.microsoft.com/office/word/2006/wordml" xmlns:wps="http://schemas.microsoft.com/office/word/2010/wordprocessingShape" mc:Ignorable="w14 w15 w16se w16cid w16 w16cex w16sdtdh wp14">
   <w:endnote w:type="separator" w:id="-1">
     <w:p>
       <w:r>
@@ -587,7 +398,7 @@
 </file>
 
 <file path=word/footnotes.xml><?xml version="1.0" encoding="utf-8"?>
-<w:footnotes xmlns:wpc="http://schemas.microsoft.com/office/word/2010/wordprocessingCanvas" xmlns:cx="http://schemas.microsoft.com/office/drawing/2014/chartex" xmlns:cx1="http://schemas.microsoft.com/office/drawing/2015/9/8/chartex" xmlns:cx2="http://schemas.microsoft.com/office/drawing/2015/10/21/chartex" xmlns:cx3="http://schemas.microsoft.com/office/drawing/2016/5/9/chartex" xmlns:cx4="http://schemas.microsoft.com/office/drawing/2016/5/10/chartex" xmlns:cx5="http://schemas.microsoft.com/office/drawing/2016/5/11/chartex" xmlns:cx6="http://schemas.microsoft.com/office/drawing/2016/5/12/chartex" xmlns:cx7="http://schemas.microsoft.com/office/drawing/2016/5/13/chartex" xmlns:cx8="http://schemas.microsoft.com/office/drawing/2016/5/14/chartex" xmlns:mc="http://schemas.openxmlformats.org/markup-compatibility/2006" xmlns:aink="http://schemas.microsoft.com/office/drawing/2016/ink" xmlns:am3d="http://schemas.microsoft.com/office/drawing/2017/model3d" xmlns:o="urn:schemas-microsoft-com:office:office" xmlns:r="http://schemas.openxmlformats.org/officeDocument/2006/relationships" xmlns:m="http://schemas.openxmlformats.org/officeDocument/2006/math" xmlns:v="urn:schemas-microsoft-com:vml" xmlns:wp14="http://schemas.microsoft.com/office/word/2010/wordprocessingDrawing" xmlns:wp="http://schemas.openxmlformats.org/drawingml/2006/wordprocessingDrawing" xmlns:w10="urn:schemas-microsoft-com:office:word" xmlns:w="http://schemas.openxmlformats.org/wordprocessingml/2006/main" xmlns:w14="http://schemas.microsoft.com/office/word/2010/wordml" xmlns:w15="http://schemas.microsoft.com/office/word/2012/wordml" xmlns:w16cex="http://schemas.microsoft.com/office/word/2018/wordml/cex" xmlns:w16cid="http://schemas.microsoft.com/office/word/2016/wordml/cid" xmlns:w16="http://schemas.microsoft.com/office/word/2018/wordml" xmlns:w16se="http://schemas.microsoft.com/office/word/2015/wordml/symex" xmlns:wpg="http://schemas.microsoft.com/office/word/2010/wordprocessingGroup" xmlns:wpi="http://schemas.microsoft.com/office/word/2010/wordprocessingInk" xmlns:wne="http://schemas.microsoft.com/office/word/2006/wordml" xmlns:wps="http://schemas.microsoft.com/office/word/2010/wordprocessingShape" mc:Ignorable="w14 w15 w16se w16cid w16 w16cex wp14">
+<w:footnotes xmlns:wpc="http://schemas.microsoft.com/office/word/2010/wordprocessingCanvas" xmlns:cx="http://schemas.microsoft.com/office/drawing/2014/chartex" xmlns:cx1="http://schemas.microsoft.com/office/drawing/2015/9/8/chartex" xmlns:cx2="http://schemas.microsoft.com/office/drawing/2015/10/21/chartex" xmlns:cx3="http://schemas.microsoft.com/office/drawing/2016/5/9/chartex" xmlns:cx4="http://schemas.microsoft.com/office/drawing/2016/5/10/chartex" xmlns:cx5="http://schemas.microsoft.com/office/drawing/2016/5/11/chartex" xmlns:cx6="http://schemas.microsoft.com/office/drawing/2016/5/12/chartex" xmlns:cx7="http://schemas.microsoft.com/office/drawing/2016/5/13/chartex" xmlns:cx8="http://schemas.microsoft.com/office/drawing/2016/5/14/chartex" xmlns:mc="http://schemas.openxmlformats.org/markup-compatibility/2006" xmlns:aink="http://schemas.microsoft.com/office/drawing/2016/ink" xmlns:am3d="http://schemas.microsoft.com/office/drawing/2017/model3d" xmlns:o="urn:schemas-microsoft-com:office:office" xmlns:r="http://schemas.openxmlformats.org/officeDocument/2006/relationships" xmlns:m="http://schemas.openxmlformats.org/officeDocument/2006/math" xmlns:v="urn:schemas-microsoft-com:vml" xmlns:wp14="http://schemas.microsoft.com/office/word/2010/wordprocessingDrawing" xmlns:wp="http://schemas.openxmlformats.org/drawingml/2006/wordprocessingDrawing" xmlns:w10="urn:schemas-microsoft-com:office:word" xmlns:w="http://schemas.openxmlformats.org/wordprocessingml/2006/main" xmlns:w14="http://schemas.microsoft.com/office/word/2010/wordml" xmlns:w15="http://schemas.microsoft.com/office/word/2012/wordml" xmlns:w16cex="http://schemas.microsoft.com/office/word/2018/wordml/cex" xmlns:w16cid="http://schemas.microsoft.com/office/word/2016/wordml/cid" xmlns:w16="http://schemas.microsoft.com/office/word/2018/wordml" xmlns:w16sdtdh="http://schemas.microsoft.com/office/word/2020/wordml/sdtdatahash" xmlns:w16se="http://schemas.microsoft.com/office/word/2015/wordml/symex" xmlns:wpg="http://schemas.microsoft.com/office/word/2010/wordprocessingGroup" xmlns:wpi="http://schemas.microsoft.com/office/word/2010/wordprocessingInk" xmlns:wne="http://schemas.microsoft.com/office/word/2006/wordml" xmlns:wps="http://schemas.microsoft.com/office/word/2010/wordprocessingShape" mc:Ignorable="w14 w15 w16se w16cid w16 w16cex w16sdtdh wp14">
   <w:footnote w:type="separator" w:id="-1">
     <w:p>
       <w:r>
@@ -606,7 +417,7 @@
 </file>
 
 <file path=word/header1.xml><?xml version="1.0" encoding="utf-8"?>
-<w:hdr xmlns:wpc="http://schemas.microsoft.com/office/word/2010/wordprocessingCanvas" xmlns:cx="http://schemas.microsoft.com/office/drawing/2014/chartex" xmlns:cx1="http://schemas.microsoft.com/office/drawing/2015/9/8/chartex" xmlns:cx2="http://schemas.microsoft.com/office/drawing/2015/10/21/chartex" xmlns:cx3="http://schemas.microsoft.com/office/drawing/2016/5/9/chartex" xmlns:cx4="http://schemas.microsoft.com/office/drawing/2016/5/10/chartex" xmlns:cx5="http://schemas.microsoft.com/office/drawing/2016/5/11/chartex" xmlns:cx6="http://schemas.microsoft.com/office/drawing/2016/5/12/chartex" xmlns:cx7="http://schemas.microsoft.com/office/drawing/2016/5/13/chartex" xmlns:cx8="http://schemas.microsoft.com/office/drawing/2016/5/14/chartex" xmlns:mc="http://schemas.openxmlformats.org/markup-compatibility/2006" xmlns:aink="http://schemas.microsoft.com/office/drawing/2016/ink" xmlns:am3d="http://schemas.microsoft.com/office/drawing/2017/model3d" xmlns:o="urn:schemas-microsoft-com:office:office" xmlns:r="http://schemas.openxmlformats.org/officeDocument/2006/relationships" xmlns:m="http://schemas.openxmlformats.org/officeDocument/2006/math" xmlns:v="urn:schemas-microsoft-com:vml" xmlns:wp14="http://schemas.microsoft.com/office/word/2010/wordprocessingDrawing" xmlns:wp="http://schemas.openxmlformats.org/drawingml/2006/wordprocessingDrawing" xmlns:w10="urn:schemas-microsoft-com:office:word" xmlns:w="http://schemas.openxmlformats.org/wordprocessingml/2006/main" xmlns:w14="http://schemas.microsoft.com/office/word/2010/wordml" xmlns:w15="http://schemas.microsoft.com/office/word/2012/wordml" xmlns:w16cex="http://schemas.microsoft.com/office/word/2018/wordml/cex" xmlns:w16cid="http://schemas.microsoft.com/office/word/2016/wordml/cid" xmlns:w16="http://schemas.microsoft.com/office/word/2018/wordml" xmlns:w16se="http://schemas.microsoft.com/office/word/2015/wordml/symex" xmlns:wpg="http://schemas.microsoft.com/office/word/2010/wordprocessingGroup" xmlns:wpi="http://schemas.microsoft.com/office/word/2010/wordprocessingInk" xmlns:wne="http://schemas.microsoft.com/office/word/2006/wordml" xmlns:wps="http://schemas.microsoft.com/office/word/2010/wordprocessingShape" mc:Ignorable="w14 w15 w16se w16cid w16 w16cex wp14">
+<w:hdr xmlns:wpc="http://schemas.microsoft.com/office/word/2010/wordprocessingCanvas" xmlns:cx="http://schemas.microsoft.com/office/drawing/2014/chartex" xmlns:cx1="http://schemas.microsoft.com/office/drawing/2015/9/8/chartex" xmlns:cx2="http://schemas.microsoft.com/office/drawing/2015/10/21/chartex" xmlns:cx3="http://schemas.microsoft.com/office/drawing/2016/5/9/chartex" xmlns:cx4="http://schemas.microsoft.com/office/drawing/2016/5/10/chartex" xmlns:cx5="http://schemas.microsoft.com/office/drawing/2016/5/11/chartex" xmlns:cx6="http://schemas.microsoft.com/office/drawing/2016/5/12/chartex" xmlns:cx7="http://schemas.microsoft.com/office/drawing/2016/5/13/chartex" xmlns:cx8="http://schemas.microsoft.com/office/drawing/2016/5/14/chartex" xmlns:mc="http://schemas.openxmlformats.org/markup-compatibility/2006" xmlns:aink="http://schemas.microsoft.com/office/drawing/2016/ink" xmlns:am3d="http://schemas.microsoft.com/office/drawing/2017/model3d" xmlns:o="urn:schemas-microsoft-com:office:office" xmlns:r="http://schemas.openxmlformats.org/officeDocument/2006/relationships" xmlns:m="http://schemas.openxmlformats.org/officeDocument/2006/math" xmlns:v="urn:schemas-microsoft-com:vml" xmlns:wp14="http://schemas.microsoft.com/office/word/2010/wordprocessingDrawing" xmlns:wp="http://schemas.openxmlformats.org/drawingml/2006/wordprocessingDrawing" xmlns:w10="urn:schemas-microsoft-com:office:word" xmlns:w="http://schemas.openxmlformats.org/wordprocessingml/2006/main" xmlns:w14="http://schemas.microsoft.com/office/word/2010/wordml" xmlns:w15="http://schemas.microsoft.com/office/word/2012/wordml" xmlns:w16cex="http://schemas.microsoft.com/office/word/2018/wordml/cex" xmlns:w16cid="http://schemas.microsoft.com/office/word/2016/wordml/cid" xmlns:w16="http://schemas.microsoft.com/office/word/2018/wordml" xmlns:w16sdtdh="http://schemas.microsoft.com/office/word/2020/wordml/sdtdatahash" xmlns:w16se="http://schemas.microsoft.com/office/word/2015/wordml/symex" xmlns:wpg="http://schemas.microsoft.com/office/word/2010/wordprocessingGroup" xmlns:wpi="http://schemas.microsoft.com/office/word/2010/wordprocessingInk" xmlns:wne="http://schemas.microsoft.com/office/word/2006/wordml" xmlns:wps="http://schemas.microsoft.com/office/word/2010/wordprocessingShape" mc:Ignorable="w14 w15 w16se w16cid w16 w16cex w16sdtdh wp14">
   <w:p>
     <w:pPr>
       <w:pStyle w:val="Header"/>
@@ -656,7 +467,7 @@
 </file>
 
 <file path=word/numbering.xml><?xml version="1.0" encoding="utf-8"?>
-<w:numbering xmlns:wpc="http://schemas.microsoft.com/office/word/2010/wordprocessingCanvas" xmlns:cx="http://schemas.microsoft.com/office/drawing/2014/chartex" xmlns:cx1="http://schemas.microsoft.com/office/drawing/2015/9/8/chartex" xmlns:cx2="http://schemas.microsoft.com/office/drawing/2015/10/21/chartex" xmlns:cx3="http://schemas.microsoft.com/office/drawing/2016/5/9/chartex" xmlns:cx4="http://schemas.microsoft.com/office/drawing/2016/5/10/chartex" xmlns:cx5="http://schemas.microsoft.com/office/drawing/2016/5/11/chartex" xmlns:cx6="http://schemas.microsoft.com/office/drawing/2016/5/12/chartex" xmlns:cx7="http://schemas.microsoft.com/office/drawing/2016/5/13/chartex" xmlns:cx8="http://schemas.microsoft.com/office/drawing/2016/5/14/chartex" xmlns:mc="http://schemas.openxmlformats.org/markup-compatibility/2006" xmlns:aink="http://schemas.microsoft.com/office/drawing/2016/ink" xmlns:am3d="http://schemas.microsoft.com/office/drawing/2017/model3d" xmlns:o="urn:schemas-microsoft-com:office:office" xmlns:r="http://schemas.openxmlformats.org/officeDocument/2006/relationships" xmlns:m="http://schemas.openxmlformats.org/officeDocument/2006/math" xmlns:v="urn:schemas-microsoft-com:vml" xmlns:wp14="http://schemas.microsoft.com/office/word/2010/wordprocessingDrawing" xmlns:wp="http://schemas.openxmlformats.org/drawingml/2006/wordprocessingDrawing" xmlns:w10="urn:schemas-microsoft-com:office:word" xmlns:w="http://schemas.openxmlformats.org/wordprocessingml/2006/main" xmlns:w14="http://schemas.microsoft.com/office/word/2010/wordml" xmlns:w15="http://schemas.microsoft.com/office/word/2012/wordml" xmlns:w16cex="http://schemas.microsoft.com/office/word/2018/wordml/cex" xmlns:w16cid="http://schemas.microsoft.com/office/word/2016/wordml/cid" xmlns:w16="http://schemas.microsoft.com/office/word/2018/wordml" xmlns:w16se="http://schemas.microsoft.com/office/word/2015/wordml/symex" xmlns:wpg="http://schemas.microsoft.com/office/word/2010/wordprocessingGroup" xmlns:wpi="http://schemas.microsoft.com/office/word/2010/wordprocessingInk" xmlns:wne="http://schemas.microsoft.com/office/word/2006/wordml" xmlns:wps="http://schemas.microsoft.com/office/word/2010/wordprocessingShape" mc:Ignorable="w14 w15 w16se w16cid w16 w16cex wp14">
+<w:numbering xmlns:wpc="http://schemas.microsoft.com/office/word/2010/wordprocessingCanvas" xmlns:cx="http://schemas.microsoft.com/office/drawing/2014/chartex" xmlns:cx1="http://schemas.microsoft.com/office/drawing/2015/9/8/chartex" xmlns:cx2="http://schemas.microsoft.com/office/drawing/2015/10/21/chartex" xmlns:cx3="http://schemas.microsoft.com/office/drawing/2016/5/9/chartex" xmlns:cx4="http://schemas.microsoft.com/office/drawing/2016/5/10/chartex" xmlns:cx5="http://schemas.microsoft.com/office/drawing/2016/5/11/chartex" xmlns:cx6="http://schemas.microsoft.com/office/drawing/2016/5/12/chartex" xmlns:cx7="http://schemas.microsoft.com/office/drawing/2016/5/13/chartex" xmlns:cx8="http://schemas.microsoft.com/office/drawing/2016/5/14/chartex" xmlns:mc="http://schemas.openxmlformats.org/markup-compatibility/2006" xmlns:aink="http://schemas.microsoft.com/office/drawing/2016/ink" xmlns:am3d="http://schemas.microsoft.com/office/drawing/2017/model3d" xmlns:o="urn:schemas-microsoft-com:office:office" xmlns:r="http://schemas.openxmlformats.org/officeDocument/2006/relationships" xmlns:m="http://schemas.openxmlformats.org/officeDocument/2006/math" xmlns:v="urn:schemas-microsoft-com:vml" xmlns:wp14="http://schemas.microsoft.com/office/word/2010/wordprocessingDrawing" xmlns:wp="http://schemas.openxmlformats.org/drawingml/2006/wordprocessingDrawing" xmlns:w10="urn:schemas-microsoft-com:office:word" xmlns:w="http://schemas.openxmlformats.org/wordprocessingml/2006/main" xmlns:w14="http://schemas.microsoft.com/office/word/2010/wordml" xmlns:w15="http://schemas.microsoft.com/office/word/2012/wordml" xmlns:w16cex="http://schemas.microsoft.com/office/word/2018/wordml/cex" xmlns:w16cid="http://schemas.microsoft.com/office/word/2016/wordml/cid" xmlns:w16="http://schemas.microsoft.com/office/word/2018/wordml" xmlns:w16sdtdh="http://schemas.microsoft.com/office/word/2020/wordml/sdtdatahash" xmlns:w16se="http://schemas.microsoft.com/office/word/2015/wordml/symex" xmlns:wpg="http://schemas.microsoft.com/office/word/2010/wordprocessingGroup" xmlns:wpi="http://schemas.microsoft.com/office/word/2010/wordprocessingInk" xmlns:wne="http://schemas.microsoft.com/office/word/2006/wordml" xmlns:wps="http://schemas.microsoft.com/office/word/2010/wordprocessingShape" mc:Ignorable="w14 w15 w16se w16cid w16 w16cex w16sdtdh wp14">
   <w:abstractNum w:abstractNumId="0" w15:restartNumberingAfterBreak="0">
     <w:nsid w:val="0F8A6366"/>
     <w:multiLevelType w:val="hybridMultilevel"/>
@@ -1491,7 +1302,7 @@
 </file>
 
 <file path=word/styles.xml><?xml version="1.0" encoding="utf-8"?>
-<w:styles xmlns:mc="http://schemas.openxmlformats.org/markup-compatibility/2006" xmlns:r="http://schemas.openxmlformats.org/officeDocument/2006/relationships" xmlns:w="http://schemas.openxmlformats.org/wordprocessingml/2006/main" xmlns:w14="http://schemas.microsoft.com/office/word/2010/wordml" xmlns:w15="http://schemas.microsoft.com/office/word/2012/wordml" xmlns:w16cex="http://schemas.microsoft.com/office/word/2018/wordml/cex" xmlns:w16cid="http://schemas.microsoft.com/office/word/2016/wordml/cid" xmlns:w16="http://schemas.microsoft.com/office/word/2018/wordml" xmlns:w16se="http://schemas.microsoft.com/office/word/2015/wordml/symex" mc:Ignorable="w14 w15 w16se w16cid w16 w16cex">
+<w:styles xmlns:mc="http://schemas.openxmlformats.org/markup-compatibility/2006" xmlns:r="http://schemas.openxmlformats.org/officeDocument/2006/relationships" xmlns:w="http://schemas.openxmlformats.org/wordprocessingml/2006/main" xmlns:w14="http://schemas.microsoft.com/office/word/2010/wordml" xmlns:w15="http://schemas.microsoft.com/office/word/2012/wordml" xmlns:w16cex="http://schemas.microsoft.com/office/word/2018/wordml/cex" xmlns:w16cid="http://schemas.microsoft.com/office/word/2016/wordml/cid" xmlns:w16="http://schemas.microsoft.com/office/word/2018/wordml" xmlns:w16sdtdh="http://schemas.microsoft.com/office/word/2020/wordml/sdtdatahash" xmlns:w16se="http://schemas.microsoft.com/office/word/2015/wordml/symex" mc:Ignorable="w14 w15 w16se w16cid w16 w16cex w16sdtdh">
   <w:docDefaults>
     <w:rPrDefault>
       <w:rPr>
@@ -2344,21 +2155,6 @@
 </file>
 
 <file path=customXml/item1.xml><?xml version="1.0" encoding="utf-8"?>
-<?mso-contentType ?>
-<FormTemplates xmlns="http://schemas.microsoft.com/sharepoint/v3/contenttype/forms">
-  <Display>DocumentLibraryForm</Display>
-  <Edit>DocumentLibraryForm</Edit>
-  <New>DocumentLibraryForm</New>
-</FormTemplates>
-</file>
-
-<file path=customXml/item2.xml><?xml version="1.0" encoding="utf-8"?>
-<p:properties xmlns:p="http://schemas.microsoft.com/office/2006/metadata/properties" xmlns:xsi="http://www.w3.org/2001/XMLSchema-instance" xmlns:pc="http://schemas.microsoft.com/office/infopath/2007/PartnerControls">
-  <documentManagement/>
-</p:properties>
-</file>
-
-<file path=customXml/item3.xml><?xml version="1.0" encoding="utf-8"?>
 <ct:contentTypeSchema xmlns:ct="http://schemas.microsoft.com/office/2006/metadata/contentType" xmlns:ma="http://schemas.microsoft.com/office/2006/metadata/properties/metaAttributes" ct:_="" ma:_="" ma:contentTypeName="Document" ma:contentTypeID="0x010100DB008C0F73B737498E176615205F303B" ma:contentTypeVersion="13" ma:contentTypeDescription="Create a new document." ma:contentTypeScope="" ma:versionID="5bf3b52d328a3e074d92b9fd1329e1eb">
   <xsd:schema xmlns:xsd="http://www.w3.org/2001/XMLSchema" xmlns:xs="http://www.w3.org/2001/XMLSchema" xmlns:p="http://schemas.microsoft.com/office/2006/metadata/properties" xmlns:ns3="143a5bf8-dbdd-445d-8cf9-676aa3642f90" xmlns:ns4="8438bfcb-582d-4c5f-95a9-e029d1df6570" targetNamespace="http://schemas.microsoft.com/office/2006/metadata/properties" ma:root="true" ma:fieldsID="3faee155d3bea996b0deac320a9a6a6f" ns3:_="" ns4:_="">
     <xsd:import namespace="143a5bf8-dbdd-445d-8cf9-676aa3642f90"/>
@@ -2581,24 +2377,22 @@
 </ct:contentTypeSchema>
 </file>
 
-<file path=customXml/itemProps1.xml><?xml version="1.0" encoding="utf-8"?>
-<ds:datastoreItem xmlns:ds="http://schemas.openxmlformats.org/officeDocument/2006/customXml" ds:itemID="{09ECC86C-D654-47EA-9669-B3529CF44C3F}">
-  <ds:schemaRefs>
-    <ds:schemaRef ds:uri="http://schemas.microsoft.com/sharepoint/v3/contenttype/forms"/>
-  </ds:schemaRefs>
-</ds:datastoreItem>
+<file path=customXml/item2.xml><?xml version="1.0" encoding="utf-8"?>
+<p:properties xmlns:p="http://schemas.microsoft.com/office/2006/metadata/properties" xmlns:xsi="http://www.w3.org/2001/XMLSchema-instance" xmlns:pc="http://schemas.microsoft.com/office/infopath/2007/PartnerControls">
+  <documentManagement/>
+</p:properties>
 </file>
 
-<file path=customXml/itemProps2.xml><?xml version="1.0" encoding="utf-8"?>
-<ds:datastoreItem xmlns:ds="http://schemas.openxmlformats.org/officeDocument/2006/customXml" ds:itemID="{1A467C4A-F57E-4CCC-AEE5-504DA32D65A4}">
-  <ds:schemaRefs>
-    <ds:schemaRef ds:uri="http://schemas.microsoft.com/office/2006/metadata/properties"/>
-    <ds:schemaRef ds:uri="http://schemas.microsoft.com/office/infopath/2007/PartnerControls"/>
-  </ds:schemaRefs>
-</ds:datastoreItem>
+<file path=customXml/item3.xml><?xml version="1.0" encoding="utf-8"?>
+<?mso-contentType ?>
+<FormTemplates xmlns="http://schemas.microsoft.com/sharepoint/v3/contenttype/forms">
+  <Display>DocumentLibraryForm</Display>
+  <Edit>DocumentLibraryForm</Edit>
+  <New>DocumentLibraryForm</New>
+</FormTemplates>
 </file>
 
-<file path=customXml/itemProps3.xml><?xml version="1.0" encoding="utf-8"?>
+<file path=customXml/itemProps1.xml><?xml version="1.0" encoding="utf-8"?>
 <ds:datastoreItem xmlns:ds="http://schemas.openxmlformats.org/officeDocument/2006/customXml" ds:itemID="{B10D199D-A157-439C-9829-7C706FF878C7}">
   <ds:schemaRefs>
     <ds:schemaRef ds:uri="http://schemas.microsoft.com/office/2006/metadata/contentType"/>
@@ -2615,4 +2409,21 @@
     <ds:schemaRef ds:uri="http://schemas.microsoft.com/internal/obd"/>
   </ds:schemaRefs>
 </ds:datastoreItem>
+</file>
+
+<file path=customXml/itemProps2.xml><?xml version="1.0" encoding="utf-8"?>
+<ds:datastoreItem xmlns:ds="http://schemas.openxmlformats.org/officeDocument/2006/customXml" ds:itemID="{1A467C4A-F57E-4CCC-AEE5-504DA32D65A4}">
+  <ds:schemaRefs>
+    <ds:schemaRef ds:uri="http://schemas.microsoft.com/office/2006/metadata/properties"/>
+    <ds:schemaRef ds:uri="http://schemas.microsoft.com/office/infopath/2007/PartnerControls"/>
+  </ds:schemaRefs>
+</ds:datastoreItem>
+</file>
+
+<file path=customXml/itemProps3.xml><?xml version="1.0" encoding="utf-8"?>
+<ds:datastoreItem xmlns:ds="http://schemas.openxmlformats.org/officeDocument/2006/customXml" ds:itemID="{09ECC86C-D654-47EA-9669-B3529CF44C3F}">
+  <ds:schemaRefs>
+    <ds:schemaRef ds:uri="http://schemas.microsoft.com/sharepoint/v3/contenttype/forms"/>
+  </ds:schemaRefs>
+</ds:datastoreItem>
 </file>
</xml_diff>